<commit_message>
Addressed file type in notes
</commit_message>
<xml_diff>
--- a/ETL_EXTRACT_RS.docx
+++ b/ETL_EXTRACT_RS.docx
@@ -40,15 +40,13 @@
     </w:p>
     <w:p>
       <w:r>
-        <w:t xml:space="preserve">The Kaggle data was from winemag.com (Wine Magazine’s web site). The CSV file was too large to load into GitHub, so we converted it to an XLXS </w:t>
-      </w:r>
-      <w:proofErr w:type="gramStart"/>
-      <w:r>
-        <w:t>file</w:t>
-      </w:r>
-      <w:proofErr w:type="gramEnd"/>
-      <w:r>
-        <w:t xml:space="preserve"> and it was just small enough to avoid needing to parse it into separate files.</w:t>
+        <w:t>The Kaggle data was from winemag.com (Wine Magazine’s web site). The CSV file was load</w:t>
+      </w:r>
+      <w:r>
+        <w:t>ed</w:t>
+      </w:r>
+      <w:r>
+        <w:t xml:space="preserve"> into GitHub.</w:t>
       </w:r>
     </w:p>
     <w:p>
@@ -61,7 +59,25 @@
       </w:r>
       <w:proofErr w:type="spellEnd"/>
       <w:r>
-        <w:t xml:space="preserve"> data was originally in both CSV and XLXS format, but some of the symbols were not UTF-8 characters. This was addressed by reading the XLXS file version.</w:t>
+        <w:t xml:space="preserve"> data was originally </w:t>
+      </w:r>
+      <w:r>
+        <w:t>available in</w:t>
+      </w:r>
+      <w:r>
+        <w:t xml:space="preserve"> CSV</w:t>
+      </w:r>
+      <w:r>
+        <w:t>, XLXS</w:t>
+      </w:r>
+      <w:r>
+        <w:t xml:space="preserve"> and </w:t>
+      </w:r>
+      <w:r>
+        <w:t>JSON</w:t>
+      </w:r>
+      <w:r>
+        <w:t xml:space="preserve"> format, but some of the symbols were not UTF-8 characters. This was addressed by reading the XLXS file version.</w:t>
       </w:r>
     </w:p>
     <w:p>
@@ -95,10 +111,7 @@
         <w:t xml:space="preserve"> file had the Vintage column as a mixture of datetime variables and strings. A subroutine converted them into integers for the vintage year and replaced the Vintage column.</w:t>
       </w:r>
     </w:p>
-    <w:p>
-      <w:bookmarkStart w:id="0" w:name="_GoBack"/>
-      <w:bookmarkEnd w:id="0"/>
-    </w:p>
+    <w:p/>
     <w:sectPr>
       <w:pgSz w:w="12240" w:h="15840"/>
       <w:pgMar w:top="1440" w:right="1440" w:bottom="1440" w:left="1440" w:header="720" w:footer="720" w:gutter="0"/>
@@ -126,7 +139,7 @@
       </w:pPr>
     </w:pPrDefault>
   </w:docDefaults>
-  <w:latentStyles w:defLockedState="0" w:defUIPriority="99" w:defSemiHidden="0" w:defUnhideWhenUsed="0" w:defQFormat="0" w:count="377">
+  <w:latentStyles w:defLockedState="0" w:defUIPriority="99" w:defSemiHidden="0" w:defUnhideWhenUsed="0" w:defQFormat="0" w:count="376">
     <w:lsdException w:name="Normal" w:uiPriority="0" w:qFormat="1"/>
     <w:lsdException w:name="heading 1" w:uiPriority="9" w:qFormat="1"/>
     <w:lsdException w:name="heading 2" w:semiHidden="1" w:uiPriority="9" w:unhideWhenUsed="1" w:qFormat="1"/>
@@ -232,6 +245,7 @@
     <w:lsdException w:name="HTML Sample" w:semiHidden="1" w:unhideWhenUsed="1"/>
     <w:lsdException w:name="HTML Typewriter" w:semiHidden="1" w:unhideWhenUsed="1"/>
     <w:lsdException w:name="HTML Variable" w:semiHidden="1" w:unhideWhenUsed="1"/>
+    <w:lsdException w:name="Normal Table" w:semiHidden="1" w:unhideWhenUsed="1"/>
     <w:lsdException w:name="annotation subject" w:semiHidden="1" w:unhideWhenUsed="1"/>
     <w:lsdException w:name="No List" w:semiHidden="1" w:unhideWhenUsed="1"/>
     <w:lsdException w:name="Outline List 1" w:semiHidden="1" w:unhideWhenUsed="1"/>
@@ -277,9 +291,11 @@
     <w:lsdException w:name="Table Subtle 1" w:semiHidden="1" w:unhideWhenUsed="1"/>
     <w:lsdException w:name="Table Subtle 2" w:semiHidden="1" w:unhideWhenUsed="1"/>
     <w:lsdException w:name="Table Web 1" w:semiHidden="1" w:unhideWhenUsed="1"/>
+    <w:lsdException w:name="Table Web 2" w:semiHidden="1" w:unhideWhenUsed="1"/>
     <w:lsdException w:name="Table Web 3" w:semiHidden="1" w:unhideWhenUsed="1"/>
     <w:lsdException w:name="Balloon Text" w:semiHidden="1" w:unhideWhenUsed="1"/>
     <w:lsdException w:name="Table Grid" w:uiPriority="39"/>
+    <w:lsdException w:name="Table Theme" w:semiHidden="1" w:unhideWhenUsed="1"/>
     <w:lsdException w:name="Placeholder Text" w:semiHidden="1"/>
     <w:lsdException w:name="No Spacing" w:uiPriority="1" w:qFormat="1"/>
     <w:lsdException w:name="Light Shading" w:uiPriority="60"/>
@@ -500,7 +516,6 @@
     <w:lsdException w:name="Hashtag" w:semiHidden="1" w:unhideWhenUsed="1"/>
     <w:lsdException w:name="Unresolved Mention" w:semiHidden="1" w:unhideWhenUsed="1"/>
     <w:lsdException w:name="Smart Link" w:semiHidden="1" w:unhideWhenUsed="1"/>
-    <w:lsdException w:name="Smart Link Error" w:semiHidden="1" w:unhideWhenUsed="1"/>
   </w:latentStyles>
   <w:style w:type="paragraph" w:default="1" w:styleId="Normal">
     <w:name w:val="Normal"/>

</xml_diff>